<commit_message>
queue and gitignore update
</commit_message>
<xml_diff>
--- a/data_structure/queue.docx
+++ b/data_structure/queue.docx
@@ -585,8 +585,368 @@
           <w:lang w:val="en"/>
         </w:rPr>
       </w:pPr>
+      <w:r>
+        <w:rPr>
+          <w:rFonts w:hint="default"/>
+          <w:sz w:val="36"/>
+          <w:szCs w:val="36"/>
+          <w:lang w:val="en"/>
+        </w:rPr>
+        <w:t>Drawbacks of queue using array :-</w:t>
+      </w:r>
+    </w:p>
+    <w:p>
+      <w:pPr>
+        <w:numPr>
+          <w:ilvl w:val="0"/>
+          <w:numId w:val="1"/>
+        </w:numPr>
+        <w:jc w:val="left"/>
+        <w:rPr>
+          <w:rFonts w:hint="default"/>
+          <w:sz w:val="36"/>
+          <w:szCs w:val="36"/>
+          <w:lang w:val="en"/>
+        </w:rPr>
+      </w:pPr>
+      <w:r>
+        <w:rPr>
+          <w:rFonts w:hint="default"/>
+          <w:sz w:val="36"/>
+          <w:szCs w:val="36"/>
+          <w:lang w:val="en"/>
+        </w:rPr>
+        <w:t>space is not used efficiently (as because array me already space allocated hai so jaise jaise front_index age badata jayega waise waise age wali index khali hoti jayegi , but we can not use this space again)</w:t>
+      </w:r>
+    </w:p>
+    <w:p>
+      <w:pPr>
+        <w:numPr>
+          <w:numId w:val="0"/>
+        </w:numPr>
+        <w:jc w:val="left"/>
+        <w:rPr>
+          <w:rFonts w:hint="default"/>
+          <w:sz w:val="36"/>
+          <w:szCs w:val="36"/>
+          <w:lang w:val="en"/>
+        </w:rPr>
+      </w:pPr>
+      <w:r>
+        <w:rPr>
+          <w:rFonts w:hint="default"/>
+          <w:sz w:val="36"/>
+          <w:szCs w:val="36"/>
+          <w:lang w:val="en"/>
+        </w:rPr>
+        <w:t xml:space="preserve">so to resolve this issue we again set the back_index on the front </w:t>
+      </w:r>
+    </w:p>
+    <w:p>
+      <w:pPr>
+        <w:numPr>
+          <w:numId w:val="0"/>
+        </w:numPr>
+        <w:jc w:val="left"/>
+        <w:rPr>
+          <w:rFonts w:hint="default"/>
+          <w:sz w:val="36"/>
+          <w:szCs w:val="36"/>
+          <w:lang w:val="en"/>
+        </w:rPr>
+      </w:pPr>
+      <w:r>
+        <w:rPr>
+          <w:rFonts w:hint="default"/>
+          <w:sz w:val="36"/>
+          <w:szCs w:val="36"/>
+          <w:lang w:val="en"/>
+        </w:rPr>
+        <w:t>to this we will use circular increment to do that</w:t>
+      </w:r>
+    </w:p>
+    <w:p>
+      <w:pPr>
+        <w:numPr>
+          <w:numId w:val="0"/>
+        </w:numPr>
+        <w:jc w:val="left"/>
+        <w:rPr>
+          <w:rFonts w:hint="default"/>
+          <w:sz w:val="36"/>
+          <w:szCs w:val="36"/>
+          <w:lang w:val="en"/>
+        </w:rPr>
+      </w:pPr>
+      <w:r>
+        <w:rPr>
+          <w:rFonts w:hint="default"/>
+          <w:sz w:val="36"/>
+          <w:szCs w:val="36"/>
+          <w:lang w:val="en"/>
+        </w:rPr>
+        <w:t>here</w:t>
+      </w:r>
+    </w:p>
+    <w:p>
+      <w:pPr>
+        <w:numPr>
+          <w:numId w:val="0"/>
+        </w:numPr>
+        <w:jc w:val="left"/>
+        <w:rPr>
+          <w:rFonts w:hint="default"/>
+          <w:sz w:val="36"/>
+          <w:szCs w:val="36"/>
+          <w:lang w:val="en"/>
+        </w:rPr>
+      </w:pPr>
+      <w:r>
+        <w:rPr>
+          <w:rFonts w:hint="default"/>
+          <w:sz w:val="36"/>
+          <w:szCs w:val="36"/>
+          <w:lang w:val="en"/>
+        </w:rPr>
+        <w:t>i= i+1;  //this is linear increment</w:t>
+      </w:r>
+    </w:p>
+    <w:p>
+      <w:pPr>
+        <w:numPr>
+          <w:numId w:val="0"/>
+        </w:numPr>
+        <w:jc w:val="left"/>
+        <w:rPr>
+          <w:rFonts w:hint="default"/>
+          <w:sz w:val="36"/>
+          <w:szCs w:val="36"/>
+          <w:lang w:val="en"/>
+        </w:rPr>
+      </w:pPr>
+    </w:p>
+    <w:p>
+      <w:pPr>
+        <w:numPr>
+          <w:numId w:val="0"/>
+        </w:numPr>
+        <w:jc w:val="left"/>
+        <w:rPr>
+          <w:rFonts w:hint="default"/>
+          <w:sz w:val="36"/>
+          <w:szCs w:val="36"/>
+          <w:lang w:val="en"/>
+        </w:rPr>
+      </w:pPr>
+      <w:r>
+        <w:rPr>
+          <w:rFonts w:hint="default"/>
+          <w:sz w:val="36"/>
+          <w:szCs w:val="36"/>
+          <w:lang w:val="en"/>
+        </w:rPr>
+        <w:t>now for circular increment we use modulus operator i.e(%)</w:t>
+      </w:r>
+    </w:p>
+    <w:p>
+      <w:pPr>
+        <w:numPr>
+          <w:numId w:val="0"/>
+        </w:numPr>
+        <w:jc w:val="left"/>
+        <w:rPr>
+          <w:rFonts w:hint="default"/>
+          <w:sz w:val="36"/>
+          <w:szCs w:val="36"/>
+          <w:lang w:val="en"/>
+        </w:rPr>
+      </w:pPr>
+    </w:p>
+    <w:p>
+      <w:pPr>
+        <w:numPr>
+          <w:numId w:val="0"/>
+        </w:numPr>
+        <w:jc w:val="left"/>
+        <w:rPr>
+          <w:rFonts w:hint="default"/>
+          <w:sz w:val="36"/>
+          <w:szCs w:val="36"/>
+          <w:lang w:val="en"/>
+        </w:rPr>
+      </w:pPr>
+      <w:r>
+        <w:rPr>
+          <w:rFonts w:hint="default"/>
+          <w:sz w:val="36"/>
+          <w:szCs w:val="36"/>
+          <w:lang w:val="en"/>
+        </w:rPr>
+        <w:t xml:space="preserve">by i=(i+1)%size </w:t>
+      </w:r>
+    </w:p>
+    <w:p>
+      <w:pPr>
+        <w:numPr>
+          <w:numId w:val="0"/>
+        </w:numPr>
+        <w:jc w:val="left"/>
+        <w:rPr>
+          <w:rFonts w:hint="default"/>
+          <w:sz w:val="36"/>
+          <w:szCs w:val="36"/>
+          <w:lang w:val="en"/>
+        </w:rPr>
+      </w:pPr>
+    </w:p>
+    <w:p>
+      <w:pPr>
+        <w:numPr>
+          <w:numId w:val="0"/>
+        </w:numPr>
+        <w:jc w:val="left"/>
+        <w:rPr>
+          <w:rFonts w:hint="default"/>
+          <w:sz w:val="36"/>
+          <w:szCs w:val="36"/>
+          <w:lang w:val="en"/>
+        </w:rPr>
+      </w:pPr>
+      <w:r>
+        <w:rPr>
+          <w:rFonts w:hint="default"/>
+          <w:sz w:val="36"/>
+          <w:szCs w:val="36"/>
+          <w:lang w:val="en"/>
+        </w:rPr>
+        <w:t xml:space="preserve">we made circular queue becaue we don’t want ot waste your elements </w:t>
+      </w:r>
+    </w:p>
+    <w:p>
+      <w:pPr>
+        <w:numPr>
+          <w:numId w:val="0"/>
+        </w:numPr>
+        <w:jc w:val="left"/>
+        <w:rPr>
+          <w:rFonts w:hint="default"/>
+          <w:sz w:val="36"/>
+          <w:szCs w:val="36"/>
+          <w:lang w:val="en"/>
+        </w:rPr>
+      </w:pPr>
+    </w:p>
+    <w:p>
+      <w:pPr>
+        <w:numPr>
+          <w:numId w:val="0"/>
+        </w:numPr>
+        <w:jc w:val="left"/>
+        <w:rPr>
+          <w:rFonts w:hint="default"/>
+          <w:sz w:val="36"/>
+          <w:szCs w:val="36"/>
+          <w:lang w:val="en"/>
+        </w:rPr>
+      </w:pPr>
+      <w:r>
+        <w:rPr>
+          <w:rFonts w:hint="default"/>
+          <w:sz w:val="36"/>
+          <w:szCs w:val="36"/>
+          <w:lang w:val="en"/>
+        </w:rPr>
+        <w:t xml:space="preserve">but es me bhi ek front wali space use nhi kr pa rahe hai </w:t>
+      </w:r>
+    </w:p>
+    <w:p>
+      <w:pPr>
+        <w:numPr>
+          <w:numId w:val="0"/>
+        </w:numPr>
+        <w:jc w:val="left"/>
+        <w:rPr>
+          <w:rFonts w:hint="default"/>
+          <w:sz w:val="36"/>
+          <w:szCs w:val="36"/>
+          <w:lang w:val="en"/>
+        </w:rPr>
+      </w:pPr>
+    </w:p>
+    <w:p>
+      <w:pPr>
+        <w:numPr>
+          <w:numId w:val="0"/>
+        </w:numPr>
+        <w:jc w:val="left"/>
+        <w:rPr>
+          <w:rFonts w:hint="default"/>
+          <w:sz w:val="36"/>
+          <w:szCs w:val="36"/>
+          <w:lang w:val="en"/>
+        </w:rPr>
+      </w:pPr>
       <w:bookmarkStart w:id="0" w:name="_GoBack"/>
+      <w:r>
+        <w:rPr>
+          <w:rFonts w:hint="default"/>
+          <w:sz w:val="36"/>
+          <w:szCs w:val="36"/>
+          <w:lang w:val="en"/>
+        </w:rPr>
+        <w:drawing>
+          <wp:inline distT="0" distB="0" distL="114300" distR="114300">
+            <wp:extent cx="5269230" cy="2962910"/>
+            <wp:effectExtent l="0" t="0" r="7620" b="8890"/>
+            <wp:docPr id="5" name="Picture 5" descr="Screenshot from 2020-11-22 04-47-55"/>
+            <wp:cNvGraphicFramePr>
+              <a:graphicFrameLocks xmlns:a="http://schemas.openxmlformats.org/drawingml/2006/main" noChangeAspect="1"/>
+            </wp:cNvGraphicFramePr>
+            <a:graphic xmlns:a="http://schemas.openxmlformats.org/drawingml/2006/main">
+              <a:graphicData uri="http://schemas.openxmlformats.org/drawingml/2006/picture">
+                <pic:pic xmlns:pic="http://schemas.openxmlformats.org/drawingml/2006/picture">
+                  <pic:nvPicPr>
+                    <pic:cNvPr id="5" name="Picture 5" descr="Screenshot from 2020-11-22 04-47-55"/>
+                    <pic:cNvPicPr>
+                      <a:picLocks noChangeAspect="1"/>
+                    </pic:cNvPicPr>
+                  </pic:nvPicPr>
+                  <pic:blipFill>
+                    <a:blip r:embed="rId8"/>
+                    <a:stretch>
+                      <a:fillRect/>
+                    </a:stretch>
+                  </pic:blipFill>
+                  <pic:spPr>
+                    <a:xfrm>
+                      <a:off x="0" y="0"/>
+                      <a:ext cx="5269230" cy="2962910"/>
+                    </a:xfrm>
+                    <a:prstGeom prst="rect">
+                      <a:avLst/>
+                    </a:prstGeom>
+                  </pic:spPr>
+                </pic:pic>
+              </a:graphicData>
+            </a:graphic>
+          </wp:inline>
+        </w:drawing>
+      </w:r>
       <w:bookmarkEnd w:id="0"/>
+    </w:p>
+    <w:p>
+      <w:pPr>
+        <w:numPr>
+          <w:numId w:val="0"/>
+        </w:numPr>
+        <w:jc w:val="left"/>
+        <w:rPr>
+          <w:rFonts w:hint="default"/>
+          <w:sz w:val="36"/>
+          <w:szCs w:val="36"/>
+          <w:lang w:val="en"/>
+        </w:rPr>
+      </w:pPr>
     </w:p>
     <w:sectPr>
       <w:pgSz w:w="11906" w:h="16838"/>
@@ -596,6 +956,26 @@
     </w:sectPr>
   </w:body>
 </w:document>
+</file>
+
+<file path=word/numbering.xml><?xml version="1.0" encoding="utf-8"?>
+<w:numbering xmlns:wpc="http://schemas.microsoft.com/office/word/2010/wordprocessingCanvas" xmlns:mc="http://schemas.openxmlformats.org/markup-compatibility/2006" xmlns:o="urn:schemas-microsoft-com:office:office" xmlns:r="http://schemas.openxmlformats.org/officeDocument/2006/relationships" xmlns:m="http://schemas.openxmlformats.org/officeDocument/2006/math" xmlns:v="urn:schemas-microsoft-com:vml" xmlns:wp14="http://schemas.microsoft.com/office/word/2010/wordprocessingDrawing" xmlns:wp="http://schemas.openxmlformats.org/drawingml/2006/wordprocessingDrawing" xmlns:w10="urn:schemas-microsoft-com:office:word" xmlns:w="http://schemas.openxmlformats.org/wordprocessingml/2006/main" xmlns:w14="http://schemas.microsoft.com/office/word/2010/wordml" xmlns:wpg="http://schemas.microsoft.com/office/word/2010/wordprocessingGroup" xmlns:wpi="http://schemas.microsoft.com/office/word/2010/wordprocessingInk" xmlns:wne="http://schemas.microsoft.com/office/word/2006/wordml" xmlns:wps="http://schemas.microsoft.com/office/word/2010/wordprocessingShape" mc:Ignorable="w14 wp14">
+  <w:abstractNum w:abstractNumId="0">
+    <w:nsid w:val="6F7AF926"/>
+    <w:multiLevelType w:val="singleLevel"/>
+    <w:tmpl w:val="6F7AF926"/>
+    <w:lvl w:ilvl="0" w:tentative="0">
+      <w:start w:val="1"/>
+      <w:numFmt w:val="decimal"/>
+      <w:suff w:val="space"/>
+      <w:lvlText w:val="%1."/>
+      <w:lvlJc w:val="left"/>
+    </w:lvl>
+  </w:abstractNum>
+  <w:num w:numId="1">
+    <w:abstractNumId w:val="0"/>
+  </w:num>
+</w:numbering>
 </file>
 
 <file path=word/styles.xml><?xml version="1.0" encoding="utf-8"?>
@@ -673,7 +1053,7 @@
     <w:lsdException w:qFormat="1" w:unhideWhenUsed="0" w:uiPriority="0" w:semiHidden="0" w:name="Title"/>
     <w:lsdException w:unhideWhenUsed="0" w:uiPriority="0" w:semiHidden="0" w:name="Closing"/>
     <w:lsdException w:unhideWhenUsed="0" w:uiPriority="0" w:semiHidden="0" w:name="Signature"/>
-    <w:lsdException w:unhideWhenUsed="0" w:uiPriority="0" w:name="Default Paragraph Font"/>
+    <w:lsdException w:qFormat="1" w:unhideWhenUsed="0" w:uiPriority="0" w:name="Default Paragraph Font"/>
     <w:lsdException w:unhideWhenUsed="0" w:uiPriority="0" w:semiHidden="0" w:name="Body Text"/>
     <w:lsdException w:unhideWhenUsed="0" w:uiPriority="0" w:semiHidden="0" w:name="Body Text Indent"/>
     <w:lsdException w:unhideWhenUsed="0" w:uiPriority="0" w:semiHidden="0" w:name="List Continue"/>
@@ -711,7 +1091,7 @@
     <w:lsdException w:unhideWhenUsed="0" w:uiPriority="0" w:semiHidden="0" w:name="HTML Sample"/>
     <w:lsdException w:unhideWhenUsed="0" w:uiPriority="0" w:semiHidden="0" w:name="HTML Typewriter"/>
     <w:lsdException w:unhideWhenUsed="0" w:uiPriority="0" w:semiHidden="0" w:name="HTML Variable"/>
-    <w:lsdException w:unhideWhenUsed="0" w:uiPriority="0" w:name="Normal Table"/>
+    <w:lsdException w:qFormat="1" w:unhideWhenUsed="0" w:uiPriority="0" w:name="Normal Table"/>
     <w:lsdException w:unhideWhenUsed="0" w:uiPriority="0" w:semiHidden="0" w:name="annotation subject"/>
     <w:lsdException w:unhideWhenUsed="0" w:uiPriority="0" w:semiHidden="0" w:name="Table Simple 1"/>
     <w:lsdException w:unhideWhenUsed="0" w:uiPriority="0" w:semiHidden="0" w:name="Table Simple 2"/>
@@ -869,11 +1249,13 @@
   <w:style w:type="character" w:default="1" w:styleId="2">
     <w:name w:val="Default Paragraph Font"/>
     <w:semiHidden/>
+    <w:qFormat/>
     <w:uiPriority w:val="0"/>
   </w:style>
   <w:style w:type="table" w:default="1" w:styleId="3">
     <w:name w:val="Normal Table"/>
     <w:semiHidden/>
+    <w:qFormat/>
     <w:uiPriority w:val="0"/>
     <w:tblPr>
       <w:tblCellMar>

</xml_diff>

<commit_message>
adding STL ,queue_linkedlist ,namespace,virtual destructor
</commit_message>
<xml_diff>
--- a/data_structure/queue.docx
+++ b/data_structure/queue.docx
@@ -4174,6 +4174,226 @@
                   </pic:nvPicPr>
                   <pic:blipFill>
                     <a:blip r:embed="rId13"/>
+                    <a:stretch>
+                      <a:fillRect/>
+                    </a:stretch>
+                  </pic:blipFill>
+                  <pic:spPr>
+                    <a:xfrm>
+                      <a:off x="0" y="0"/>
+                      <a:ext cx="5269230" cy="2962910"/>
+                    </a:xfrm>
+                    <a:prstGeom prst="rect">
+                      <a:avLst/>
+                    </a:prstGeom>
+                  </pic:spPr>
+                </pic:pic>
+              </a:graphicData>
+            </a:graphic>
+          </wp:inline>
+        </w:drawing>
+      </w:r>
+    </w:p>
+    <w:p>
+      <w:pPr>
+        <w:numPr>
+          <w:ilvl w:val="0"/>
+          <w:numId w:val="0"/>
+        </w:numPr>
+        <w:jc w:val="left"/>
+        <w:rPr>
+          <w:rFonts w:hint="default"/>
+          <w:sz w:val="36"/>
+          <w:szCs w:val="36"/>
+          <w:lang w:val="en"/>
+        </w:rPr>
+      </w:pPr>
+    </w:p>
+    <w:p>
+      <w:pPr>
+        <w:numPr>
+          <w:ilvl w:val="0"/>
+          <w:numId w:val="0"/>
+        </w:numPr>
+        <w:jc w:val="left"/>
+        <w:rPr>
+          <w:rFonts w:hint="default"/>
+          <w:sz w:val="36"/>
+          <w:szCs w:val="36"/>
+          <w:lang w:val="en"/>
+        </w:rPr>
+      </w:pPr>
+      <w:r>
+        <w:rPr>
+          <w:rFonts w:hint="default"/>
+          <w:sz w:val="36"/>
+          <w:szCs w:val="36"/>
+          <w:lang w:val="en"/>
+        </w:rPr>
+        <w:t>queue using linked list :-</w:t>
+      </w:r>
+    </w:p>
+    <w:p>
+      <w:pPr>
+        <w:numPr>
+          <w:ilvl w:val="0"/>
+          <w:numId w:val="0"/>
+        </w:numPr>
+        <w:jc w:val="left"/>
+        <w:rPr>
+          <w:rFonts w:hint="default"/>
+          <w:sz w:val="36"/>
+          <w:szCs w:val="36"/>
+          <w:lang w:val="en"/>
+        </w:rPr>
+      </w:pPr>
+    </w:p>
+    <w:p>
+      <w:pPr>
+        <w:numPr>
+          <w:ilvl w:val="0"/>
+          <w:numId w:val="0"/>
+        </w:numPr>
+        <w:jc w:val="left"/>
+        <w:rPr>
+          <w:rFonts w:hint="default"/>
+          <w:sz w:val="36"/>
+          <w:szCs w:val="36"/>
+          <w:lang w:val="en"/>
+        </w:rPr>
+      </w:pPr>
+    </w:p>
+    <w:p>
+      <w:pPr>
+        <w:numPr>
+          <w:ilvl w:val="0"/>
+          <w:numId w:val="0"/>
+        </w:numPr>
+        <w:jc w:val="left"/>
+        <w:rPr>
+          <w:rFonts w:hint="default"/>
+          <w:sz w:val="36"/>
+          <w:szCs w:val="36"/>
+          <w:lang w:val="en"/>
+        </w:rPr>
+      </w:pPr>
+      <w:r>
+        <w:rPr>
+          <w:rFonts w:hint="default"/>
+          <w:sz w:val="36"/>
+          <w:szCs w:val="36"/>
+          <w:lang w:val="en"/>
+        </w:rPr>
+        <w:drawing>
+          <wp:inline distT="0" distB="0" distL="114300" distR="114300">
+            <wp:extent cx="5600065" cy="2964815"/>
+            <wp:effectExtent l="0" t="0" r="635" b="6985"/>
+            <wp:docPr id="11" name="Picture 11" descr="Screenshot from 2020-11-30 04-45-53"/>
+            <wp:cNvGraphicFramePr>
+              <a:graphicFrameLocks xmlns:a="http://schemas.openxmlformats.org/drawingml/2006/main" noChangeAspect="1"/>
+            </wp:cNvGraphicFramePr>
+            <a:graphic xmlns:a="http://schemas.openxmlformats.org/drawingml/2006/main">
+              <a:graphicData uri="http://schemas.openxmlformats.org/drawingml/2006/picture">
+                <pic:pic xmlns:pic="http://schemas.openxmlformats.org/drawingml/2006/picture">
+                  <pic:nvPicPr>
+                    <pic:cNvPr id="11" name="Picture 11" descr="Screenshot from 2020-11-30 04-45-53"/>
+                    <pic:cNvPicPr>
+                      <a:picLocks noChangeAspect="1"/>
+                    </pic:cNvPicPr>
+                  </pic:nvPicPr>
+                  <pic:blipFill>
+                    <a:blip r:embed="rId14"/>
+                    <a:srcRect l="5218" t="21324" r="24669" b="12666"/>
+                    <a:stretch>
+                      <a:fillRect/>
+                    </a:stretch>
+                  </pic:blipFill>
+                  <pic:spPr>
+                    <a:xfrm>
+                      <a:off x="0" y="0"/>
+                      <a:ext cx="5600065" cy="2964815"/>
+                    </a:xfrm>
+                    <a:prstGeom prst="rect">
+                      <a:avLst/>
+                    </a:prstGeom>
+                  </pic:spPr>
+                </pic:pic>
+              </a:graphicData>
+            </a:graphic>
+          </wp:inline>
+        </w:drawing>
+      </w:r>
+    </w:p>
+    <w:p>
+      <w:pPr>
+        <w:numPr>
+          <w:ilvl w:val="0"/>
+          <w:numId w:val="0"/>
+        </w:numPr>
+        <w:jc w:val="left"/>
+        <w:rPr>
+          <w:rFonts w:hint="default"/>
+          <w:sz w:val="36"/>
+          <w:szCs w:val="36"/>
+          <w:lang w:val="en"/>
+        </w:rPr>
+      </w:pPr>
+    </w:p>
+    <w:p>
+      <w:pPr>
+        <w:numPr>
+          <w:ilvl w:val="0"/>
+          <w:numId w:val="0"/>
+        </w:numPr>
+        <w:jc w:val="left"/>
+        <w:rPr>
+          <w:rFonts w:hint="default"/>
+          <w:sz w:val="36"/>
+          <w:szCs w:val="36"/>
+          <w:lang w:val="en"/>
+        </w:rPr>
+      </w:pPr>
+    </w:p>
+    <w:p>
+      <w:pPr>
+        <w:numPr>
+          <w:ilvl w:val="0"/>
+          <w:numId w:val="0"/>
+        </w:numPr>
+        <w:jc w:val="left"/>
+        <w:rPr>
+          <w:rFonts w:hint="default"/>
+          <w:sz w:val="36"/>
+          <w:szCs w:val="36"/>
+          <w:lang w:val="en"/>
+        </w:rPr>
+      </w:pPr>
+      <w:r>
+        <w:rPr>
+          <w:rFonts w:hint="default"/>
+          <w:sz w:val="36"/>
+          <w:szCs w:val="36"/>
+          <w:lang w:val="en"/>
+        </w:rPr>
+        <w:drawing>
+          <wp:inline distT="0" distB="0" distL="114300" distR="114300">
+            <wp:extent cx="5269230" cy="2962910"/>
+            <wp:effectExtent l="0" t="0" r="7620" b="8890"/>
+            <wp:docPr id="12" name="Picture 12" descr="Screenshot from 2020-11-30 04-49-22"/>
+            <wp:cNvGraphicFramePr>
+              <a:graphicFrameLocks xmlns:a="http://schemas.openxmlformats.org/drawingml/2006/main" noChangeAspect="1"/>
+            </wp:cNvGraphicFramePr>
+            <a:graphic xmlns:a="http://schemas.openxmlformats.org/drawingml/2006/main">
+              <a:graphicData uri="http://schemas.openxmlformats.org/drawingml/2006/picture">
+                <pic:pic xmlns:pic="http://schemas.openxmlformats.org/drawingml/2006/picture">
+                  <pic:nvPicPr>
+                    <pic:cNvPr id="12" name="Picture 12" descr="Screenshot from 2020-11-30 04-49-22"/>
+                    <pic:cNvPicPr>
+                      <a:picLocks noChangeAspect="1"/>
+                    </pic:cNvPicPr>
+                  </pic:nvPicPr>
+                  <pic:blipFill>
+                    <a:blip r:embed="rId15"/>
                     <a:stretch>
                       <a:fillRect/>
                     </a:stretch>

</xml_diff>